<commit_message>
fix(ExportWord): edit teamplate word
</commit_message>
<xml_diff>
--- a/src/storage/app/word-exporter/templates/appoint.docx
+++ b/src/storage/app/word-exporter/templates/appoint.docx
@@ -51,7 +51,7 @@
         <mc:AlternateContent>
           <mc:Choice Requires="wps">
             <w:drawing>
-              <wp:anchor behindDoc="0" distT="0" distB="0" distL="0" distR="0" simplePos="0" locked="0" layoutInCell="0" allowOverlap="1" relativeHeight="3">
+              <wp:anchor behindDoc="0" distT="4445" distB="4445" distL="4445" distR="4445" simplePos="0" locked="0" layoutInCell="0" allowOverlap="1" relativeHeight="3">
                 <wp:simplePos x="0" y="0"/>
                 <wp:positionH relativeFrom="column">
                   <wp:posOffset>3584575</wp:posOffset>
@@ -59,7 +59,7 @@
                 <wp:positionV relativeFrom="paragraph">
                   <wp:posOffset>145415</wp:posOffset>
                 </wp:positionV>
-                <wp:extent cx="1647825" cy="14605"/>
+                <wp:extent cx="1648460" cy="1270"/>
                 <wp:effectExtent l="0" t="0" r="0" b="0"/>
                 <wp:wrapNone/>
                 <wp:docPr id="1" name="Image2"/>
@@ -70,7 +70,7 @@
                       <wps:spPr>
                         <a:xfrm>
                           <a:off x="0" y="0"/>
-                          <a:ext cx="1647360" cy="14040"/>
+                          <a:ext cx="1647720" cy="720"/>
                         </a:xfrm>
                         <a:custGeom>
                           <a:avLst/>
@@ -155,7 +155,7 @@
         <mc:AlternateContent>
           <mc:Choice Requires="wps">
             <w:drawing>
-              <wp:anchor behindDoc="0" distT="0" distB="0" distL="0" distR="0" simplePos="0" locked="0" layoutInCell="0" allowOverlap="1" relativeHeight="4">
+              <wp:anchor behindDoc="0" distT="4445" distB="4445" distL="4445" distR="4445" simplePos="0" locked="0" layoutInCell="0" allowOverlap="1" relativeHeight="4">
                 <wp:simplePos x="0" y="0"/>
                 <wp:positionH relativeFrom="column">
                   <wp:posOffset>317500</wp:posOffset>
@@ -163,7 +163,7 @@
                 <wp:positionV relativeFrom="paragraph">
                   <wp:posOffset>635</wp:posOffset>
                 </wp:positionV>
-                <wp:extent cx="621030" cy="14605"/>
+                <wp:extent cx="621665" cy="1270"/>
                 <wp:effectExtent l="0" t="0" r="0" b="0"/>
                 <wp:wrapNone/>
                 <wp:docPr id="2" name="Image1"/>
@@ -174,7 +174,7 @@
                       <wps:spPr>
                         <a:xfrm>
                           <a:off x="0" y="0"/>
-                          <a:ext cx="620280" cy="14040"/>
+                          <a:ext cx="621000" cy="720"/>
                         </a:xfrm>
                         <a:custGeom>
                           <a:avLst/>
@@ -293,14 +293,19 @@
       <w:r>
         <w:rPr>
           <w:rFonts w:eastAsia="Arial" w:cs="Arial" w:ascii="Arial" w:hAnsi="Arial"/>
-          <w:color w:val="000000"/>
-          <w:position w:val="0"/>
-          <w:sz w:val="20"/>
-          <w:sz w:val="20"/>
-          <w:szCs w:val="20"/>
-          <w:vertAlign w:val="baseline"/>
-        </w:rPr>
-        <w:t>/${</w:t>
+          <w:sz w:val="20"/>
+          <w:szCs w:val="20"/>
+        </w:rPr>
+        <w:t xml:space="preserve">                                                                        </w:t>
+      </w:r>
+      <w:r>
+        <w:rPr>
+          <w:rFonts w:eastAsia="Arial" w:cs="Arial" w:ascii="Arial" w:hAnsi="Arial"/>
+          <w:i/>
+          <w:sz w:val="20"/>
+          <w:szCs w:val="20"/>
+        </w:rPr>
+        <w:t xml:space="preserve">TP. Hồ Chí Minh, </w:t>
       </w:r>
       <w:r>
         <w:rPr>
@@ -320,64 +325,6 @@
           <w:shd w:fill="auto" w:val="clear"/>
           <w:vertAlign w:val="baseline"/>
         </w:rPr>
-        <w:t>yearNow</w:t>
-      </w:r>
-      <w:r>
-        <w:rPr>
-          <w:rFonts w:eastAsia="Arial" w:cs="Arial" w:ascii="Arial" w:hAnsi="Arial"/>
-          <w:color w:val="000000"/>
-          <w:position w:val="0"/>
-          <w:sz w:val="20"/>
-          <w:sz w:val="20"/>
-          <w:szCs w:val="20"/>
-          <w:vertAlign w:val="baseline"/>
-        </w:rPr>
-        <w:t>}/QĐ – CT</w:t>
-      </w:r>
-      <w:r>
-        <w:rPr>
-          <w:rFonts w:eastAsia="Arial" w:cs="Arial" w:ascii="Arial" w:hAnsi="Arial"/>
-          <w:color w:val="FF0000"/>
-          <w:sz w:val="20"/>
-          <w:szCs w:val="20"/>
-        </w:rPr>
-        <w:t xml:space="preserve">  </w:t>
-      </w:r>
-      <w:r>
-        <w:rPr>
-          <w:rFonts w:eastAsia="Arial" w:cs="Arial" w:ascii="Arial" w:hAnsi="Arial"/>
-          <w:sz w:val="20"/>
-          <w:szCs w:val="20"/>
-        </w:rPr>
-        <w:t xml:space="preserve">                                                       </w:t>
-      </w:r>
-      <w:r>
-        <w:rPr>
-          <w:rFonts w:eastAsia="Arial" w:cs="Arial" w:ascii="Arial" w:hAnsi="Arial"/>
-          <w:i/>
-          <w:sz w:val="20"/>
-          <w:szCs w:val="20"/>
-        </w:rPr>
-        <w:t xml:space="preserve">TP. Hồ Chí Minh, </w:t>
-      </w:r>
-      <w:r>
-        <w:rPr>
-          <w:rFonts w:eastAsia="Arimo" w:cs="Arimo" w:ascii="Arimo" w:hAnsi="Arimo"/>
-          <w:b w:val="false"/>
-          <w:i w:val="false"/>
-          <w:caps w:val="false"/>
-          <w:smallCaps w:val="false"/>
-          <w:strike w:val="false"/>
-          <w:dstrike w:val="false"/>
-          <w:color w:val="000000"/>
-          <w:position w:val="0"/>
-          <w:sz w:val="20"/>
-          <w:sz w:val="20"/>
-          <w:szCs w:val="20"/>
-          <w:u w:val="none"/>
-          <w:shd w:fill="auto" w:val="clear"/>
-          <w:vertAlign w:val="baseline"/>
-        </w:rPr>
         <w:t>ngày ${dateNow} tháng ${monthNow} năm ${yearNow}</w:t>
       </w:r>
     </w:p>
@@ -527,7 +474,7 @@
         <mc:AlternateContent>
           <mc:Choice Requires="wps">
             <w:drawing>
-              <wp:anchor behindDoc="0" distT="0" distB="0" distL="0" distR="0" simplePos="0" locked="0" layoutInCell="0" allowOverlap="1" relativeHeight="2">
+              <wp:anchor behindDoc="0" distT="4445" distB="4445" distL="4445" distR="4445" simplePos="0" locked="0" layoutInCell="0" allowOverlap="1" relativeHeight="2">
                 <wp:simplePos x="0" y="0"/>
                 <wp:positionH relativeFrom="column">
                   <wp:posOffset>1828800</wp:posOffset>
@@ -535,7 +482,7 @@
                 <wp:positionV relativeFrom="paragraph">
                   <wp:posOffset>25400</wp:posOffset>
                 </wp:positionV>
-                <wp:extent cx="1602740" cy="14605"/>
+                <wp:extent cx="1603375" cy="1270"/>
                 <wp:effectExtent l="0" t="0" r="0" b="0"/>
                 <wp:wrapNone/>
                 <wp:docPr id="3" name="Image3"/>
@@ -546,7 +493,7 @@
                       <wps:spPr>
                         <a:xfrm>
                           <a:off x="0" y="0"/>
-                          <a:ext cx="1602000" cy="14040"/>
+                          <a:ext cx="1602720" cy="720"/>
                         </a:xfrm>
                         <a:custGeom>
                           <a:avLst/>

</xml_diff>